<commit_message>
updated overview and syllabus
</commit_message>
<xml_diff>
--- a/teachingResources/Syllabus_IntroToR.docx
+++ b/teachingResources/Syllabus_IntroToR.docx
@@ -17,8 +17,6 @@
           <w:u w:val="single"/>
         </w:rPr>
       </w:pPr>
-      <w:bookmarkStart w:id="0" w:name="_GoBack"/>
-      <w:bookmarkEnd w:id="0"/>
       <w:r>
         <w:rPr>
           <w:rFonts w:ascii="Helvetica Neue" w:hAnsi="Helvetica Neue" w:cs="Calibri"/>
@@ -2018,6 +2016,49 @@
         </w:rPr>
         <w:t>discussing the project.</w:t>
       </w:r>
+      <w:r>
+        <w:rPr>
+          <w:rFonts w:ascii="Helvetica Neue" w:hAnsi="Helvetica Neue" w:cs="Calibri"/>
+          <w:bCs/>
+          <w:color w:val="000000" w:themeColor="text1"/>
+          <w:sz w:val="20"/>
+          <w:szCs w:val="20"/>
+        </w:rPr>
+        <w:t xml:space="preserve"> </w:t>
+      </w:r>
+      <w:r>
+        <w:rPr>
+          <w:rFonts w:ascii="Helvetica Neue" w:hAnsi="Helvetica Neue" w:cs="Calibri"/>
+          <w:bCs/>
+          <w:i/>
+          <w:color w:val="FF0000"/>
+          <w:sz w:val="20"/>
+          <w:szCs w:val="20"/>
+        </w:rPr>
+        <w:t>The project site is here:</w:t>
+      </w:r>
+      <w:r>
+        <w:rPr>
+          <w:rFonts w:ascii="Helvetica Neue" w:hAnsi="Helvetica Neue" w:cs="Calibri"/>
+          <w:bCs/>
+          <w:color w:val="000000" w:themeColor="text1"/>
+          <w:sz w:val="20"/>
+          <w:szCs w:val="20"/>
+        </w:rPr>
+        <w:t xml:space="preserve"> </w:t>
+      </w:r>
+      <w:hyperlink r:id="rId11" w:history="1">
+        <w:r>
+          <w:rPr>
+            <w:rStyle w:val="Hyperlink"/>
+            <w:rFonts w:ascii="Helvetica Neue" w:hAnsi="Helvetica Neue" w:cs="Calibri"/>
+            <w:bCs/>
+            <w:sz w:val="20"/>
+            <w:szCs w:val="20"/>
+          </w:rPr>
+          <w:t>http://mauriziopaul.github.io/intro-to-R/project/</w:t>
+        </w:r>
+      </w:hyperlink>
     </w:p>
     <w:p>
       <w:pPr>
@@ -2264,7 +2305,7 @@
         </w:rPr>
         <w:t xml:space="preserve">: </w:t>
       </w:r>
-      <w:hyperlink r:id="rId11" w:history="1">
+      <w:hyperlink r:id="rId12" w:history="1">
         <w:r>
           <w:rPr>
             <w:rStyle w:val="Hyperlink"/>
@@ -2394,6 +2435,8 @@
         </w:rPr>
         <w:t>:</w:t>
       </w:r>
+      <w:bookmarkStart w:id="0" w:name="_GoBack"/>
+      <w:bookmarkEnd w:id="0"/>
     </w:p>
     <w:p>
       <w:pPr>
@@ -2472,7 +2515,7 @@
         </w:rPr>
         <w:t xml:space="preserve">Available for free, with optional donation, at: </w:t>
       </w:r>
-      <w:hyperlink r:id="rId12" w:history="1">
+      <w:hyperlink r:id="rId13" w:history="1">
         <w:r>
           <w:rPr>
             <w:rStyle w:val="Hyperlink"/>
@@ -2547,7 +2590,7 @@
         </w:rPr>
         <w:t xml:space="preserve">Available via UNC-CH, at: </w:t>
       </w:r>
-      <w:hyperlink r:id="rId13" w:history="1">
+      <w:hyperlink r:id="rId14" w:history="1">
         <w:r>
           <w:rPr>
             <w:rStyle w:val="Hyperlink"/>
@@ -2653,7 +2696,7 @@
         <w:tab/>
         <w:t xml:space="preserve">Available via UNC-CH, at: </w:t>
       </w:r>
-      <w:hyperlink r:id="rId14" w:history="1">
+      <w:hyperlink r:id="rId15" w:history="1">
         <w:r>
           <w:rPr>
             <w:rStyle w:val="Hyperlink"/>
@@ -2729,7 +2772,7 @@
         <w:tab/>
         <w:t xml:space="preserve">Available for free at: </w:t>
       </w:r>
-      <w:hyperlink r:id="rId15" w:history="1">
+      <w:hyperlink r:id="rId16" w:history="1">
         <w:r>
           <w:rPr>
             <w:rStyle w:val="Hyperlink"/>
@@ -2824,7 +2867,7 @@
         </w:rPr>
         <w:t xml:space="preserve">Available via UNC-CH, at: </w:t>
       </w:r>
-      <w:hyperlink r:id="rId16" w:history="1">
+      <w:hyperlink r:id="rId17" w:history="1">
         <w:r>
           <w:rPr>
             <w:rStyle w:val="Hyperlink"/>
@@ -2889,8 +2932,8 @@
       <w:tblGrid>
         <w:gridCol w:w="985"/>
         <w:gridCol w:w="1980"/>
+        <w:gridCol w:w="1890"/>
         <w:gridCol w:w="1530"/>
-        <w:gridCol w:w="1890"/>
         <w:gridCol w:w="2965"/>
       </w:tblGrid>
       <w:tr>
@@ -2960,7 +3003,7 @@
         </w:tc>
         <w:tc>
           <w:tcPr>
-            <w:tcW w:w="1530" w:type="dxa"/>
+            <w:tcW w:w="1890" w:type="dxa"/>
           </w:tcPr>
           <w:p>
             <w:pPr>
@@ -2992,7 +3035,7 @@
         </w:tc>
         <w:tc>
           <w:tcPr>
-            <w:tcW w:w="1890" w:type="dxa"/>
+            <w:tcW w:w="1530" w:type="dxa"/>
           </w:tcPr>
           <w:p>
             <w:pPr>
@@ -3149,7 +3192,7 @@
         </w:tc>
         <w:tc>
           <w:tcPr>
-            <w:tcW w:w="1530" w:type="dxa"/>
+            <w:tcW w:w="1890" w:type="dxa"/>
           </w:tcPr>
           <w:p>
             <w:pPr>
@@ -3179,7 +3222,7 @@
         </w:tc>
         <w:tc>
           <w:tcPr>
-            <w:tcW w:w="1890" w:type="dxa"/>
+            <w:tcW w:w="1530" w:type="dxa"/>
           </w:tcPr>
           <w:p>
             <w:pPr>
@@ -3322,7 +3365,7 @@
         </w:tc>
         <w:tc>
           <w:tcPr>
-            <w:tcW w:w="1530" w:type="dxa"/>
+            <w:tcW w:w="1890" w:type="dxa"/>
           </w:tcPr>
           <w:p>
             <w:pPr>
@@ -3352,7 +3395,7 @@
         </w:tc>
         <w:tc>
           <w:tcPr>
-            <w:tcW w:w="1890" w:type="dxa"/>
+            <w:tcW w:w="1530" w:type="dxa"/>
           </w:tcPr>
           <w:p>
             <w:pPr>
@@ -3495,7 +3538,7 @@
         </w:tc>
         <w:tc>
           <w:tcPr>
-            <w:tcW w:w="1530" w:type="dxa"/>
+            <w:tcW w:w="1890" w:type="dxa"/>
           </w:tcPr>
           <w:p>
             <w:pPr>
@@ -3525,7 +3568,7 @@
         </w:tc>
         <w:tc>
           <w:tcPr>
-            <w:tcW w:w="1890" w:type="dxa"/>
+            <w:tcW w:w="1530" w:type="dxa"/>
           </w:tcPr>
           <w:p>
             <w:pPr>
@@ -3628,8 +3671,8 @@
               <w:rPr>
                 <w:rFonts w:ascii="Helvetica Neue" w:hAnsi="Helvetica Neue" w:cs="Calibri"/>
                 <w:bCs/>
-                <w:strike/>
-                <w:color w:val="000000" w:themeColor="text1"/>
+                <w:i/>
+                <w:color w:val="FF0000"/>
                 <w:sz w:val="20"/>
                 <w:szCs w:val="20"/>
               </w:rPr>
@@ -3638,19 +3681,19 @@
               <w:rPr>
                 <w:rFonts w:ascii="Helvetica Neue" w:hAnsi="Helvetica Neue" w:cs="Calibri"/>
                 <w:bCs/>
-                <w:strike/>
-                <w:color w:val="000000" w:themeColor="text1"/>
-                <w:sz w:val="20"/>
-                <w:szCs w:val="20"/>
-              </w:rPr>
-              <w:t>July 4</w:t>
-            </w:r>
-            <w:r>
-              <w:rPr>
-                <w:rFonts w:ascii="Helvetica Neue" w:hAnsi="Helvetica Neue" w:cs="Calibri"/>
-                <w:bCs/>
-                <w:strike/>
-                <w:color w:val="000000" w:themeColor="text1"/>
+                <w:i/>
+                <w:color w:val="FF0000"/>
+                <w:sz w:val="20"/>
+                <w:szCs w:val="20"/>
+              </w:rPr>
+              <w:t>July 5</w:t>
+            </w:r>
+            <w:r>
+              <w:rPr>
+                <w:rFonts w:ascii="Helvetica Neue" w:hAnsi="Helvetica Neue" w:cs="Calibri"/>
+                <w:bCs/>
+                <w:i/>
+                <w:color w:val="FF0000"/>
                 <w:sz w:val="20"/>
                 <w:szCs w:val="20"/>
                 <w:vertAlign w:val="superscript"/>
@@ -3661,28 +3704,18 @@
               <w:rPr>
                 <w:rFonts w:ascii="Helvetica Neue" w:hAnsi="Helvetica Neue" w:cs="Calibri"/>
                 <w:bCs/>
-                <w:strike/>
-                <w:color w:val="000000" w:themeColor="text1"/>
-                <w:sz w:val="20"/>
-                <w:szCs w:val="20"/>
-              </w:rPr>
-              <w:t>, 2016</w:t>
-            </w:r>
-            <w:r>
-              <w:rPr>
-                <w:rFonts w:ascii="Helvetica Neue" w:hAnsi="Helvetica Neue" w:cs="Calibri"/>
-                <w:bCs/>
+                <w:i/>
                 <w:color w:val="FF0000"/>
                 <w:sz w:val="20"/>
                 <w:szCs w:val="20"/>
               </w:rPr>
-              <w:t xml:space="preserve"> TBD</w:t>
+              <w:t>, 2016 (Tue)</w:t>
             </w:r>
           </w:p>
         </w:tc>
         <w:tc>
           <w:tcPr>
-            <w:tcW w:w="1530" w:type="dxa"/>
+            <w:tcW w:w="1890" w:type="dxa"/>
           </w:tcPr>
           <w:p>
             <w:pPr>
@@ -3693,7 +3726,8 @@
               <w:rPr>
                 <w:rFonts w:ascii="Helvetica Neue" w:hAnsi="Helvetica Neue" w:cs="Calibri"/>
                 <w:bCs/>
-                <w:color w:val="000000" w:themeColor="text1"/>
+                <w:i/>
+                <w:color w:val="FF0000"/>
                 <w:sz w:val="20"/>
                 <w:szCs w:val="20"/>
               </w:rPr>
@@ -3702,17 +3736,18 @@
               <w:rPr>
                 <w:rFonts w:ascii="Helvetica Neue" w:hAnsi="Helvetica Neue" w:cs="Calibri"/>
                 <w:bCs/>
-                <w:color w:val="000000" w:themeColor="text1"/>
-                <w:sz w:val="20"/>
-                <w:szCs w:val="20"/>
-              </w:rPr>
-              <w:t>MacNider 328</w:t>
+                <w:i/>
+                <w:color w:val="FF0000"/>
+                <w:sz w:val="20"/>
+                <w:szCs w:val="20"/>
+              </w:rPr>
+              <w:t>Bondurant 3074</w:t>
             </w:r>
           </w:p>
         </w:tc>
         <w:tc>
           <w:tcPr>
-            <w:tcW w:w="1890" w:type="dxa"/>
+            <w:tcW w:w="1530" w:type="dxa"/>
           </w:tcPr>
           <w:p>
             <w:pPr>
@@ -3855,7 +3890,7 @@
         </w:tc>
         <w:tc>
           <w:tcPr>
-            <w:tcW w:w="1530" w:type="dxa"/>
+            <w:tcW w:w="1890" w:type="dxa"/>
           </w:tcPr>
           <w:p>
             <w:pPr>
@@ -3885,7 +3920,7 @@
         </w:tc>
         <w:tc>
           <w:tcPr>
-            <w:tcW w:w="1890" w:type="dxa"/>
+            <w:tcW w:w="1530" w:type="dxa"/>
           </w:tcPr>
           <w:p>
             <w:pPr>
@@ -4028,7 +4063,7 @@
         </w:tc>
         <w:tc>
           <w:tcPr>
-            <w:tcW w:w="1530" w:type="dxa"/>
+            <w:tcW w:w="1890" w:type="dxa"/>
           </w:tcPr>
           <w:p>
             <w:pPr>
@@ -4058,7 +4093,7 @@
         </w:tc>
         <w:tc>
           <w:tcPr>
-            <w:tcW w:w="1890" w:type="dxa"/>
+            <w:tcW w:w="1530" w:type="dxa"/>
           </w:tcPr>
           <w:p>
             <w:pPr>
@@ -4201,7 +4236,7 @@
         </w:tc>
         <w:tc>
           <w:tcPr>
-            <w:tcW w:w="1530" w:type="dxa"/>
+            <w:tcW w:w="1890" w:type="dxa"/>
           </w:tcPr>
           <w:p>
             <w:pPr>
@@ -4231,7 +4266,7 @@
         </w:tc>
         <w:tc>
           <w:tcPr>
-            <w:tcW w:w="1890" w:type="dxa"/>
+            <w:tcW w:w="1530" w:type="dxa"/>
           </w:tcPr>
           <w:p>
             <w:pPr>
@@ -4374,7 +4409,7 @@
         </w:tc>
         <w:tc>
           <w:tcPr>
-            <w:tcW w:w="1530" w:type="dxa"/>
+            <w:tcW w:w="1890" w:type="dxa"/>
           </w:tcPr>
           <w:p>
             <w:pPr>
@@ -4404,7 +4439,7 @@
         </w:tc>
         <w:tc>
           <w:tcPr>
-            <w:tcW w:w="1890" w:type="dxa"/>
+            <w:tcW w:w="1530" w:type="dxa"/>
           </w:tcPr>
           <w:p>
             <w:pPr>
@@ -4489,7 +4524,7 @@
         <w:rPr>
           <w:rFonts w:ascii="Helvetica Neue" w:hAnsi="Helvetica Neue" w:cs="Calibri"/>
           <w:bCs/>
-          <w:color w:val="000000" w:themeColor="text1"/>
+          <w:color w:val="FF0000"/>
           <w:sz w:val="20"/>
           <w:szCs w:val="20"/>
         </w:rPr>
@@ -4535,6 +4570,51 @@
         </w:rPr>
         <w:t>, a holiday.</w:t>
       </w:r>
+      <w:r>
+        <w:rPr>
+          <w:rFonts w:ascii="Helvetica Neue" w:hAnsi="Helvetica Neue" w:cs="Calibri"/>
+          <w:bCs/>
+          <w:i/>
+          <w:color w:val="000000" w:themeColor="text1"/>
+          <w:sz w:val="20"/>
+          <w:szCs w:val="20"/>
+        </w:rPr>
+        <w:t xml:space="preserve"> </w:t>
+      </w:r>
+      <w:r>
+        <w:rPr>
+          <w:rFonts w:ascii="Helvetica Neue" w:hAnsi="Helvetica Neue" w:cs="Calibri"/>
+          <w:bCs/>
+          <w:i/>
+          <w:color w:val="FF0000"/>
+          <w:sz w:val="20"/>
+          <w:szCs w:val="20"/>
+        </w:rPr>
+        <w:t>July 5</w:t>
+      </w:r>
+      <w:r>
+        <w:rPr>
+          <w:rFonts w:ascii="Helvetica Neue" w:hAnsi="Helvetica Neue" w:cs="Calibri"/>
+          <w:bCs/>
+          <w:i/>
+          <w:color w:val="FF0000"/>
+          <w:sz w:val="20"/>
+          <w:szCs w:val="20"/>
+          <w:vertAlign w:val="superscript"/>
+        </w:rPr>
+        <w:t>th</w:t>
+      </w:r>
+      <w:r>
+        <w:rPr>
+          <w:rFonts w:ascii="Helvetica Neue" w:hAnsi="Helvetica Neue" w:cs="Calibri"/>
+          <w:bCs/>
+          <w:i/>
+          <w:color w:val="FF0000"/>
+          <w:sz w:val="20"/>
+          <w:szCs w:val="20"/>
+        </w:rPr>
+        <w:t xml:space="preserve"> was chosen as a convenient date.</w:t>
+      </w:r>
     </w:p>
     <w:p>
       <w:pPr>
@@ -4661,8 +4741,8 @@
       </w:r>
     </w:p>
     <w:sectPr>
-      <w:footerReference w:type="even" r:id="rId17"/>
-      <w:footerReference w:type="default" r:id="rId18"/>
+      <w:footerReference w:type="even" r:id="rId18"/>
+      <w:footerReference w:type="default" r:id="rId19"/>
       <w:pgSz w:w="12240" w:h="15840"/>
       <w:pgMar w:top="1440" w:right="1440" w:bottom="1440" w:left="1440" w:header="720" w:footer="720" w:gutter="0"/>
       <w:cols w:space="720"/>
@@ -4794,7 +4874,23 @@
         <w:sz w:val="16"/>
         <w:szCs w:val="16"/>
       </w:rPr>
-      <w:t>Last updated: June 8</w:t>
+      <w:t>Last updated: July</w:t>
+    </w:r>
+    <w:r>
+      <w:rPr>
+        <w:rFonts w:ascii="Helvetica Neue" w:hAnsi="Helvetica Neue" w:cs="Courier New"/>
+        <w:sz w:val="16"/>
+        <w:szCs w:val="16"/>
+      </w:rPr>
+      <w:t xml:space="preserve"> </w:t>
+    </w:r>
+    <w:r>
+      <w:rPr>
+        <w:rFonts w:ascii="Helvetica Neue" w:hAnsi="Helvetica Neue" w:cs="Courier New"/>
+        <w:sz w:val="16"/>
+        <w:szCs w:val="16"/>
+      </w:rPr>
+      <w:t>1</w:t>
     </w:r>
     <w:r>
       <w:rPr>
@@ -4803,7 +4899,7 @@
         <w:szCs w:val="16"/>
         <w:vertAlign w:val="superscript"/>
       </w:rPr>
-      <w:t>th</w:t>
+      <w:t>st</w:t>
     </w:r>
     <w:r>
       <w:rPr>

</xml_diff>